<commit_message>
Added More Gifs + tabs + etc
asdasd
</commit_message>
<xml_diff>
--- a/index/notes.docx
+++ b/index/notes.docx
@@ -238,12 +238,7 @@
       </w:r>
       <w:proofErr w:type="spellStart"/>
       <w:r>
-        <w:t>AreoL</w:t>
-      </w:r>
-      <w:bookmarkStart w:id="0" w:name="_GoBack"/>
-      <w:bookmarkEnd w:id="0"/>
-      <w:r>
-        <w:t>eds</w:t>
+        <w:t>AreoLeds</w:t>
       </w:r>
       <w:proofErr w:type="spellEnd"/>
       <w:r>
@@ -477,6 +472,7 @@
       </w:r>
     </w:p>
     <w:p>
+      <w:bookmarkStart w:id="0" w:name="_GoBack"/>
       <w:r>
         <w:t xml:space="preserve">In the summer of 2016, I was an intern at </w:t>
       </w:r>
@@ -496,15 +492,14 @@
       <w:r>
         <w:t xml:space="preserve"> provides </w:t>
       </w:r>
-      <w:proofErr w:type="gramStart"/>
-      <w:r>
-        <w:t>technology based</w:t>
-      </w:r>
-      <w:proofErr w:type="gramEnd"/>
+      <w:r>
+        <w:t>technology-based</w:t>
+      </w:r>
       <w:r>
         <w:t xml:space="preserve"> education tools to teach electrical engineering concepts. Among their products are microprocessors and microprocessor modules, which I coded libraries and demo projects for. I also wrote documentation and blog posts to help educate and sell their products.</w:t>
       </w:r>
     </w:p>
+    <w:bookmarkEnd w:id="0"/>
     <w:p>
       <w:r>
         <w:t>Tools I used:</w:t>

</xml_diff>

<commit_message>
Finished adding all sections, added more gifs, tons of more changes
too much to list
</commit_message>
<xml_diff>
--- a/index/notes.docx
+++ b/index/notes.docx
@@ -26,7 +26,7 @@
           <w:szCs w:val="27"/>
           <w:u w:val="single"/>
         </w:rPr>
-        <w:t>About Me</w:t>
+        <w:t>Ideas</w:t>
       </w:r>
     </w:p>
     <w:p>
@@ -35,6 +35,199 @@
         <w:shd w:val="clear" w:color="auto" w:fill="FFFFFF"/>
         <w:rPr>
           <w:rFonts w:ascii="Arial" w:hAnsi="Arial" w:cs="Arial"/>
+          <w:bCs/>
+          <w:color w:val="000000"/>
+          <w:sz w:val="27"/>
+          <w:szCs w:val="27"/>
+        </w:rPr>
+      </w:pPr>
+      <w:r>
+        <w:rPr>
+          <w:rFonts w:ascii="Arial" w:hAnsi="Arial" w:cs="Arial"/>
+          <w:bCs/>
+          <w:color w:val="000000"/>
+          <w:sz w:val="27"/>
+          <w:szCs w:val="27"/>
+        </w:rPr>
+        <w:t>I should add a quote!</w:t>
+      </w:r>
+    </w:p>
+    <w:p>
+      <w:pPr>
+        <w:pStyle w:val="proxima-nova-bold"/>
+        <w:shd w:val="clear" w:color="auto" w:fill="FFFFFF"/>
+        <w:rPr>
+          <w:rFonts w:ascii="Arial" w:hAnsi="Arial" w:cs="Arial"/>
+          <w:bCs/>
+          <w:color w:val="000000"/>
+          <w:sz w:val="27"/>
+          <w:szCs w:val="27"/>
+        </w:rPr>
+      </w:pPr>
+    </w:p>
+    <w:p>
+      <w:pPr>
+        <w:pStyle w:val="proxima-nova-bold"/>
+        <w:shd w:val="clear" w:color="auto" w:fill="FFFFFF"/>
+        <w:rPr>
+          <w:rFonts w:ascii="Arial" w:hAnsi="Arial" w:cs="Arial"/>
+          <w:b/>
+          <w:bCs/>
+          <w:color w:val="000000"/>
+          <w:sz w:val="27"/>
+          <w:szCs w:val="27"/>
+          <w:u w:val="single"/>
+        </w:rPr>
+      </w:pPr>
+      <w:r>
+        <w:rPr>
+          <w:rFonts w:ascii="Arial" w:hAnsi="Arial" w:cs="Arial"/>
+          <w:b/>
+          <w:bCs/>
+          <w:color w:val="000000"/>
+          <w:sz w:val="27"/>
+          <w:szCs w:val="27"/>
+          <w:u w:val="single"/>
+        </w:rPr>
+        <w:t>Home</w:t>
+      </w:r>
+    </w:p>
+    <w:p>
+      <w:pPr>
+        <w:pStyle w:val="proxima-nova-bold"/>
+        <w:shd w:val="clear" w:color="auto" w:fill="FFFFFF"/>
+        <w:rPr>
+          <w:rFonts w:ascii="Arial" w:hAnsi="Arial" w:cs="Arial"/>
+          <w:b/>
+          <w:bCs/>
+          <w:color w:val="000000"/>
+          <w:sz w:val="27"/>
+          <w:szCs w:val="27"/>
+          <w:u w:val="single"/>
+        </w:rPr>
+      </w:pPr>
+      <w:r>
+        <w:rPr>
+          <w:rFonts w:ascii="Arial" w:hAnsi="Arial" w:cs="Arial"/>
+          <w:b/>
+          <w:bCs/>
+          <w:color w:val="000000"/>
+          <w:sz w:val="27"/>
+          <w:szCs w:val="27"/>
+          <w:u w:val="single"/>
+        </w:rPr>
+        <w:t>http://mrcthms.com/</w:t>
+      </w:r>
+    </w:p>
+    <w:p>
+      <w:pPr>
+        <w:pStyle w:val="proxima-nova-bold"/>
+        <w:shd w:val="clear" w:color="auto" w:fill="FFFFFF"/>
+        <w:rPr>
+          <w:rFonts w:ascii="Arial" w:hAnsi="Arial" w:cs="Arial"/>
+          <w:bCs/>
+          <w:color w:val="000000"/>
+          <w:sz w:val="27"/>
+          <w:szCs w:val="27"/>
+        </w:rPr>
+      </w:pPr>
+      <w:r>
+        <w:rPr>
+          <w:rFonts w:ascii="Arial" w:hAnsi="Arial" w:cs="Arial"/>
+          <w:bCs/>
+          <w:color w:val="000000"/>
+          <w:sz w:val="27"/>
+          <w:szCs w:val="27"/>
+        </w:rPr>
+        <w:t>I like these triangles</w:t>
+      </w:r>
+    </w:p>
+    <w:p>
+      <w:pPr>
+        <w:pStyle w:val="proxima-nova-bold"/>
+        <w:shd w:val="clear" w:color="auto" w:fill="FFFFFF"/>
+        <w:rPr>
+          <w:rFonts w:ascii="Arial" w:hAnsi="Arial" w:cs="Arial"/>
+          <w:bCs/>
+          <w:color w:val="000000"/>
+          <w:sz w:val="27"/>
+          <w:szCs w:val="27"/>
+        </w:rPr>
+      </w:pPr>
+      <w:r>
+        <w:rPr>
+          <w:noProof/>
+        </w:rPr>
+        <w:drawing>
+          <wp:inline distT="0" distB="0" distL="0" distR="0" wp14:anchorId="02BC66A4" wp14:editId="625B7C1C">
+            <wp:extent cx="4229100" cy="2250098"/>
+            <wp:effectExtent l="0" t="0" r="0" b="0"/>
+            <wp:docPr id="2" name="Picture 2"/>
+            <wp:cNvGraphicFramePr>
+              <a:graphicFrameLocks xmlns:a="http://schemas.openxmlformats.org/drawingml/2006/main" noChangeAspect="1"/>
+            </wp:cNvGraphicFramePr>
+            <a:graphic xmlns:a="http://schemas.openxmlformats.org/drawingml/2006/main">
+              <a:graphicData uri="http://schemas.openxmlformats.org/drawingml/2006/picture">
+                <pic:pic xmlns:pic="http://schemas.openxmlformats.org/drawingml/2006/picture">
+                  <pic:nvPicPr>
+                    <pic:cNvPr id="1" name=""/>
+                    <pic:cNvPicPr/>
+                  </pic:nvPicPr>
+                  <pic:blipFill>
+                    <a:blip r:embed="rId5"/>
+                    <a:stretch>
+                      <a:fillRect/>
+                    </a:stretch>
+                  </pic:blipFill>
+                  <pic:spPr>
+                    <a:xfrm>
+                      <a:off x="0" y="0"/>
+                      <a:ext cx="4234555" cy="2253000"/>
+                    </a:xfrm>
+                    <a:prstGeom prst="rect">
+                      <a:avLst/>
+                    </a:prstGeom>
+                  </pic:spPr>
+                </pic:pic>
+              </a:graphicData>
+            </a:graphic>
+          </wp:inline>
+        </w:drawing>
+      </w:r>
+    </w:p>
+    <w:p>
+      <w:pPr>
+        <w:pStyle w:val="proxima-nova-bold"/>
+        <w:shd w:val="clear" w:color="auto" w:fill="FFFFFF"/>
+        <w:rPr>
+          <w:rFonts w:ascii="Arial" w:hAnsi="Arial" w:cs="Arial"/>
+          <w:b/>
+          <w:bCs/>
+          <w:color w:val="000000"/>
+          <w:sz w:val="27"/>
+          <w:szCs w:val="27"/>
+          <w:u w:val="single"/>
+        </w:rPr>
+      </w:pPr>
+      <w:r>
+        <w:rPr>
+          <w:rFonts w:ascii="Arial" w:hAnsi="Arial" w:cs="Arial"/>
+          <w:b/>
+          <w:bCs/>
+          <w:color w:val="000000"/>
+          <w:sz w:val="27"/>
+          <w:szCs w:val="27"/>
+          <w:u w:val="single"/>
+        </w:rPr>
+        <w:t>About Me</w:t>
+      </w:r>
+    </w:p>
+    <w:p>
+      <w:pPr>
+        <w:pStyle w:val="proxima-nova-bold"/>
+        <w:shd w:val="clear" w:color="auto" w:fill="FFFFFF"/>
+        <w:rPr>
+          <w:rFonts w:ascii="Arial" w:hAnsi="Arial" w:cs="Arial"/>
           <w:b/>
           <w:bCs/>
           <w:color w:val="000000"/>
@@ -92,9 +285,10 @@
           <w:sz w:val="22"/>
           <w:szCs w:val="22"/>
         </w:rPr>
-        <w:t xml:space="preserve"> the software engineering part of computer science, but I have since then been focusing on website and web applications. I am currently employed at </w:t>
+        <w:t xml:space="preserve"> the software engineering part of computer science, but I have since then been focusing on website and web applications. I am currently employed at Yardi Systems </w:t>
       </w:r>
       <w:proofErr w:type="spellStart"/>
+      <w:proofErr w:type="gramStart"/>
       <w:r>
         <w:rPr>
           <w:rFonts w:ascii="Arial" w:hAnsi="Arial" w:cs="Arial"/>
@@ -102,7 +296,7 @@
           <w:sz w:val="22"/>
           <w:szCs w:val="22"/>
         </w:rPr>
-        <w:t>Yardi</w:t>
+        <w:t>inc</w:t>
       </w:r>
       <w:proofErr w:type="spellEnd"/>
       <w:r>
@@ -112,10 +306,9 @@
           <w:sz w:val="22"/>
           <w:szCs w:val="22"/>
         </w:rPr>
-        <w:t xml:space="preserve"> Systems </w:t>
-      </w:r>
-      <w:proofErr w:type="spellStart"/>
-      <w:proofErr w:type="gramStart"/>
+        <w:t>, and</w:t>
+      </w:r>
+      <w:proofErr w:type="gramEnd"/>
       <w:r>
         <w:rPr>
           <w:rFonts w:ascii="Arial" w:hAnsi="Arial" w:cs="Arial"/>
@@ -123,37 +316,40 @@
           <w:sz w:val="22"/>
           <w:szCs w:val="22"/>
         </w:rPr>
-        <w:t>inc</w:t>
-      </w:r>
-      <w:proofErr w:type="spellEnd"/>
-      <w:r>
-        <w:rPr>
-          <w:rFonts w:ascii="Arial" w:hAnsi="Arial" w:cs="Arial"/>
+        <w:t xml:space="preserve"> doing contract work on the side.</w:t>
+      </w:r>
+    </w:p>
+    <w:p>
+      <w:pPr>
+        <w:pStyle w:val="proxima-nova-bold"/>
+        <w:shd w:val="clear" w:color="auto" w:fill="FFFFFF"/>
+        <w:rPr>
+          <w:rFonts w:ascii="Arial" w:hAnsi="Arial" w:cs="Arial"/>
+          <w:b/>
+          <w:bCs/>
           <w:color w:val="000000"/>
           <w:sz w:val="22"/>
           <w:szCs w:val="22"/>
         </w:rPr>
-        <w:t>, and</w:t>
-      </w:r>
-      <w:proofErr w:type="gramEnd"/>
-      <w:r>
-        <w:rPr>
-          <w:rFonts w:ascii="Arial" w:hAnsi="Arial" w:cs="Arial"/>
+      </w:pPr>
+      <w:r>
+        <w:rPr>
+          <w:rFonts w:ascii="Arial" w:hAnsi="Arial" w:cs="Arial"/>
+          <w:b/>
+          <w:bCs/>
           <w:color w:val="000000"/>
           <w:sz w:val="22"/>
           <w:szCs w:val="22"/>
         </w:rPr>
-        <w:t xml:space="preserve"> doing contract work on the side.</w:t>
-      </w:r>
-    </w:p>
-    <w:p>
-      <w:pPr>
-        <w:pStyle w:val="proxima-nova-bold"/>
+        <w:t>WHAT CAN I DO FOR YOU??</w:t>
+      </w:r>
+    </w:p>
+    <w:p>
+      <w:pPr>
+        <w:pStyle w:val="NormalWeb"/>
         <w:shd w:val="clear" w:color="auto" w:fill="FFFFFF"/>
         <w:rPr>
           <w:rFonts w:ascii="Arial" w:hAnsi="Arial" w:cs="Arial"/>
-          <w:b/>
-          <w:bCs/>
           <w:color w:val="000000"/>
           <w:sz w:val="22"/>
           <w:szCs w:val="22"/>
@@ -162,33 +358,10 @@
       <w:r>
         <w:rPr>
           <w:rFonts w:ascii="Arial" w:hAnsi="Arial" w:cs="Arial"/>
-          <w:b/>
-          <w:bCs/>
           <w:color w:val="000000"/>
           <w:sz w:val="22"/>
           <w:szCs w:val="22"/>
         </w:rPr>
-        <w:t>WHAT CAN I DO FOR YOU??</w:t>
-      </w:r>
-    </w:p>
-    <w:p>
-      <w:pPr>
-        <w:pStyle w:val="NormalWeb"/>
-        <w:shd w:val="clear" w:color="auto" w:fill="FFFFFF"/>
-        <w:rPr>
-          <w:rFonts w:ascii="Arial" w:hAnsi="Arial" w:cs="Arial"/>
-          <w:color w:val="000000"/>
-          <w:sz w:val="22"/>
-          <w:szCs w:val="22"/>
-        </w:rPr>
-      </w:pPr>
-      <w:r>
-        <w:rPr>
-          <w:rFonts w:ascii="Arial" w:hAnsi="Arial" w:cs="Arial"/>
-          <w:color w:val="000000"/>
-          <w:sz w:val="22"/>
-          <w:szCs w:val="22"/>
-        </w:rPr>
         <w:t>I can help your ideas come to life! I love to make beautiful websites that are responsive, easy to use and work on any device. Whatever project you have in mind, send me a message!</w:t>
       </w:r>
     </w:p>
@@ -234,7 +407,11 @@
         <w:t xml:space="preserve"> of 2018 they asked me to </w:t>
       </w:r>
       <w:r>
-        <w:t xml:space="preserve">add functionality to their website for product warranties. This means adding a front-end page so that users can input and send their product information, and then store that warranty information on a backend. I finished in the following November, and now it is easier than for the employees at </w:t>
+        <w:t xml:space="preserve">add functionality to their website for product warranties. This means adding a </w:t>
+      </w:r>
+      <w:r>
+        <w:lastRenderedPageBreak/>
+        <w:t xml:space="preserve">front-end page so that users can input and send their product information, and then store that warranty information on a backend. I finished in the following November, and now it is easier than for the employees at </w:t>
       </w:r>
       <w:proofErr w:type="spellStart"/>
       <w:r>
@@ -311,19 +488,11 @@
           <w:b/>
         </w:rPr>
       </w:pPr>
-      <w:proofErr w:type="spellStart"/>
-      <w:r>
-        <w:rPr>
-          <w:b/>
-        </w:rPr>
-        <w:t>Yardi</w:t>
-      </w:r>
-      <w:proofErr w:type="spellEnd"/>
-      <w:r>
-        <w:rPr>
-          <w:b/>
-        </w:rPr>
-        <w:t xml:space="preserve"> Systems Inc</w:t>
+      <w:r>
+        <w:rPr>
+          <w:b/>
+        </w:rPr>
+        <w:t>Yardi Systems Inc</w:t>
       </w:r>
     </w:p>
     <w:p>
@@ -333,25 +502,14 @@
       <w:r>
         <w:t xml:space="preserve"> at </w:t>
       </w:r>
-      <w:proofErr w:type="spellStart"/>
-      <w:r>
-        <w:t>Yardi</w:t>
-      </w:r>
-      <w:proofErr w:type="spellEnd"/>
-      <w:r>
-        <w:t xml:space="preserve"> Systems Inc</w:t>
+      <w:r>
+        <w:t>Yardi Systems Inc</w:t>
       </w:r>
       <w:r>
         <w:t xml:space="preserve">, which is one of the largest </w:t>
       </w:r>
       <w:r>
-        <w:t xml:space="preserve">companies to provide </w:t>
-      </w:r>
-      <w:r>
-        <w:t>real estate</w:t>
-      </w:r>
-      <w:r>
-        <w:t xml:space="preserve"> software</w:t>
+        <w:t>companies to provide real estate software</w:t>
       </w:r>
       <w:r>
         <w:t xml:space="preserve">. </w:t>
@@ -457,7 +615,6 @@
         <w:rPr>
           <w:b/>
         </w:rPr>
-        <w:lastRenderedPageBreak/>
         <w:t>Digilent</w:t>
       </w:r>
       <w:proofErr w:type="spellEnd"/>
@@ -472,7 +629,6 @@
       </w:r>
     </w:p>
     <w:p>
-      <w:bookmarkStart w:id="0" w:name="_GoBack"/>
       <w:r>
         <w:t xml:space="preserve">In the summer of 2016, I was an intern at </w:t>
       </w:r>
@@ -499,7 +655,6 @@
         <w:t xml:space="preserve"> education tools to teach electrical engineering concepts. Among their products are microprocessors and microprocessor modules, which I coded libraries and demo projects for. I also wrote documentation and blog posts to help educate and sell their products.</w:t>
       </w:r>
     </w:p>
-    <w:bookmarkEnd w:id="0"/>
     <w:p>
       <w:r>
         <w:t>Tools I used:</w:t>
@@ -586,6 +741,7 @@
         </w:numPr>
       </w:pPr>
       <w:r>
+        <w:lastRenderedPageBreak/>
         <w:t>Python</w:t>
       </w:r>
     </w:p>
@@ -609,16 +765,320 @@
       <w:pPr>
         <w:rPr>
           <w:b/>
-        </w:rPr>
-      </w:pPr>
-      <w:r>
-        <w:rPr>
-          <w:b/>
+          <w:u w:val="single"/>
+        </w:rPr>
+      </w:pPr>
+      <w:r>
+        <w:rPr>
+          <w:b/>
+          <w:u w:val="single"/>
         </w:rPr>
         <w:t>Education</w:t>
       </w:r>
     </w:p>
     <w:p/>
+    <w:p/>
+    <w:p>
+      <w:pPr>
+        <w:rPr>
+          <w:b/>
+        </w:rPr>
+      </w:pPr>
+      <w:r>
+        <w:rPr>
+          <w:b/>
+        </w:rPr>
+        <w:t>University of Idaho</w:t>
+      </w:r>
+    </w:p>
+    <w:p>
+      <w:r>
+        <w:t xml:space="preserve">I attended the University of Idaho from 2013-2018. Here I graduated with a major in Computer Science and a minor in Mathematics. My studies gave me a strong understanding of the software engineering side of computer science. I learned how to program data structures in multiple languages, how to design and create compilers, and how to work with a team I </w:t>
+      </w:r>
+      <w:proofErr w:type="gramStart"/>
+      <w:r>
+        <w:t>building</w:t>
+      </w:r>
+      <w:proofErr w:type="gramEnd"/>
+      <w:r>
+        <w:t xml:space="preserve"> software. When I wasn’t studying, I had a part time job as a Music Director at the college radio station. At this job, I used programming to create scripts to chart weekly music plays to online college-radio charting websites. </w:t>
+      </w:r>
+    </w:p>
+    <w:p/>
+    <w:p>
+      <w:pPr>
+        <w:rPr>
+          <w:b/>
+        </w:rPr>
+      </w:pPr>
+      <w:r>
+        <w:rPr>
+          <w:b/>
+        </w:rPr>
+        <w:t>Polymorphic Games</w:t>
+      </w:r>
+    </w:p>
+    <w:p>
+      <w:r>
+        <w:t xml:space="preserve">One of my proudest achievements at the University of Idaho was working with Polymorphic Games. </w:t>
+      </w:r>
+      <w:r>
+        <w:t>Polymorphic Games</w:t>
+      </w:r>
+      <w:r>
+        <w:t xml:space="preserve"> is a programming studio populated with undergraduate students, who were tasked with creating educational videogames that teach the foundations of evolutionary biology. Using genetic algorithms to program enemy AI, we were able to create a game that evolves based on the players actions. For example, if the player failed to kill enemies that were fast and had fire attacks, these traits would spread</w:t>
+      </w:r>
+      <w:r>
+        <w:t xml:space="preserve"> </w:t>
+      </w:r>
+      <w:r>
+        <w:t xml:space="preserve">to the next wave of enemies, effectively making the game harder. This project helped me learn how to program AI, to develop software with other engineers, and to work with </w:t>
+      </w:r>
+      <w:r>
+        <w:t xml:space="preserve">biologists and artists to create something great.  </w:t>
+      </w:r>
+    </w:p>
+    <w:p/>
+    <w:p>
+      <w:pPr>
+        <w:rPr>
+          <w:b/>
+        </w:rPr>
+      </w:pPr>
+      <w:r>
+        <w:rPr>
+          <w:b/>
+        </w:rPr>
+        <w:t>30 websites in 30 days</w:t>
+      </w:r>
+    </w:p>
+    <w:p>
+      <w:bookmarkStart w:id="0" w:name="_GoBack"/>
+      <w:r>
+        <w:t xml:space="preserve">After college, I realized that I wanted to design and program websites and web applications. </w:t>
+      </w:r>
+      <w:r>
+        <w:t xml:space="preserve">Although I was taught the fundamentals of programming websites in college, </w:t>
+      </w:r>
+      <w:r>
+        <w:t>I still had a lot to learn</w:t>
+      </w:r>
+      <w:r>
+        <w:t xml:space="preserve">. </w:t>
+      </w:r>
+      <w:r>
+        <w:t>I decided to jump into the deep end of learning web development by challenging myself to program 30 websites in 30 days. I</w:t>
+      </w:r>
+      <w:r>
+        <w:t>t started off</w:t>
+      </w:r>
+      <w:r>
+        <w:t xml:space="preserve"> really challenging and I sometimes struggled to make a website every day. But </w:t>
+      </w:r>
+      <w:r>
+        <w:t>I</w:t>
+      </w:r>
+      <w:r>
+        <w:t xml:space="preserve"> </w:t>
+      </w:r>
+      <w:r>
+        <w:t xml:space="preserve">eventually </w:t>
+      </w:r>
+      <w:r>
+        <w:t>started to make some</w:t>
+      </w:r>
+      <w:r>
+        <w:t xml:space="preserve"> </w:t>
+      </w:r>
+      <w:r>
+        <w:t>great</w:t>
+      </w:r>
+      <w:r>
+        <w:t xml:space="preserve"> websites. I learned to </w:t>
+      </w:r>
+      <w:r>
+        <w:t>design beautiful pages using design frameworks such as bootstrap</w:t>
+      </w:r>
+      <w:r>
+        <w:t>,</w:t>
+      </w:r>
+      <w:r>
+        <w:t xml:space="preserve"> to create fun and interactive front ends with jQuery and node.js</w:t>
+      </w:r>
+      <w:r>
+        <w:t>,</w:t>
+      </w:r>
+      <w:r>
+        <w:t xml:space="preserve"> and to </w:t>
+      </w:r>
+      <w:r>
+        <w:t xml:space="preserve">go the next level by </w:t>
+      </w:r>
+      <w:r>
+        <w:t>integrat</w:t>
+      </w:r>
+      <w:r>
+        <w:t>ing</w:t>
+      </w:r>
+      <w:r>
+        <w:t xml:space="preserve"> a backend </w:t>
+      </w:r>
+      <w:r>
+        <w:t>through</w:t>
+      </w:r>
+      <w:r>
+        <w:t xml:space="preserve"> using PHP and SQL. </w:t>
+      </w:r>
+      <w:r>
+        <w:t xml:space="preserve">Besides that, I learned that the best way to learn new technology is to dive in and create something using it. </w:t>
+      </w:r>
+      <w:r>
+        <w:t xml:space="preserve">I really enjoy revisiting </w:t>
+      </w:r>
+      <w:r>
+        <w:lastRenderedPageBreak/>
+        <w:t xml:space="preserve">these websites and trying all the silly and fun things I made. </w:t>
+      </w:r>
+      <w:r>
+        <w:t xml:space="preserve">Feel free to revisit my journey through learning web development here. </w:t>
+      </w:r>
+    </w:p>
+    <w:bookmarkEnd w:id="0"/>
+    <w:p/>
+    <w:p/>
+    <w:p/>
+    <w:p/>
+    <w:p/>
+    <w:p/>
+    <w:p>
+      <w:pPr>
+        <w:rPr>
+          <w:b/>
+        </w:rPr>
+      </w:pPr>
+      <w:r>
+        <w:rPr>
+          <w:b/>
+        </w:rPr>
+        <w:t>Contact</w:t>
+      </w:r>
+    </w:p>
+    <w:p>
+      <w:pPr>
+        <w:rPr>
+          <w:b/>
+        </w:rPr>
+      </w:pPr>
+      <w:r>
+        <w:rPr>
+          <w:b/>
+        </w:rPr>
+        <w:t>http://melaniedaveid.com/</w:t>
+      </w:r>
+    </w:p>
+    <w:p>
+      <w:pPr>
+        <w:rPr>
+          <w:b/>
+        </w:rPr>
+      </w:pPr>
+      <w:r>
+        <w:rPr>
+          <w:noProof/>
+        </w:rPr>
+        <w:drawing>
+          <wp:inline distT="0" distB="0" distL="0" distR="0" wp14:anchorId="31A7122B" wp14:editId="725022CF">
+            <wp:extent cx="4505325" cy="2323901"/>
+            <wp:effectExtent l="0" t="0" r="0" b="635"/>
+            <wp:docPr id="3" name="Picture 3"/>
+            <wp:cNvGraphicFramePr>
+              <a:graphicFrameLocks xmlns:a="http://schemas.openxmlformats.org/drawingml/2006/main" noChangeAspect="1"/>
+            </wp:cNvGraphicFramePr>
+            <a:graphic xmlns:a="http://schemas.openxmlformats.org/drawingml/2006/main">
+              <a:graphicData uri="http://schemas.openxmlformats.org/drawingml/2006/picture">
+                <pic:pic xmlns:pic="http://schemas.openxmlformats.org/drawingml/2006/picture">
+                  <pic:nvPicPr>
+                    <pic:cNvPr id="1" name=""/>
+                    <pic:cNvPicPr/>
+                  </pic:nvPicPr>
+                  <pic:blipFill>
+                    <a:blip r:embed="rId6"/>
+                    <a:stretch>
+                      <a:fillRect/>
+                    </a:stretch>
+                  </pic:blipFill>
+                  <pic:spPr>
+                    <a:xfrm>
+                      <a:off x="0" y="0"/>
+                      <a:ext cx="4514427" cy="2328596"/>
+                    </a:xfrm>
+                    <a:prstGeom prst="rect">
+                      <a:avLst/>
+                    </a:prstGeom>
+                  </pic:spPr>
+                </pic:pic>
+              </a:graphicData>
+            </a:graphic>
+          </wp:inline>
+        </w:drawing>
+      </w:r>
+    </w:p>
+    <w:p>
+      <w:pPr>
+        <w:rPr>
+          <w:b/>
+        </w:rPr>
+      </w:pPr>
+      <w:r>
+        <w:rPr>
+          <w:b/>
+        </w:rPr>
+        <w:t>http://ryanscherf.net/</w:t>
+      </w:r>
+    </w:p>
+    <w:p>
+      <w:r>
+        <w:rPr>
+          <w:noProof/>
+        </w:rPr>
+        <w:lastRenderedPageBreak/>
+        <w:drawing>
+          <wp:inline distT="0" distB="0" distL="0" distR="0" wp14:anchorId="10DE48F1" wp14:editId="2ED21DC1">
+            <wp:extent cx="5943600" cy="2948940"/>
+            <wp:effectExtent l="0" t="0" r="0" b="3810"/>
+            <wp:docPr id="1" name="Picture 1"/>
+            <wp:cNvGraphicFramePr>
+              <a:graphicFrameLocks xmlns:a="http://schemas.openxmlformats.org/drawingml/2006/main" noChangeAspect="1"/>
+            </wp:cNvGraphicFramePr>
+            <a:graphic xmlns:a="http://schemas.openxmlformats.org/drawingml/2006/main">
+              <a:graphicData uri="http://schemas.openxmlformats.org/drawingml/2006/picture">
+                <pic:pic xmlns:pic="http://schemas.openxmlformats.org/drawingml/2006/picture">
+                  <pic:nvPicPr>
+                    <pic:cNvPr id="1" name=""/>
+                    <pic:cNvPicPr/>
+                  </pic:nvPicPr>
+                  <pic:blipFill>
+                    <a:blip r:embed="rId7"/>
+                    <a:stretch>
+                      <a:fillRect/>
+                    </a:stretch>
+                  </pic:blipFill>
+                  <pic:spPr>
+                    <a:xfrm>
+                      <a:off x="0" y="0"/>
+                      <a:ext cx="5943600" cy="2948940"/>
+                    </a:xfrm>
+                    <a:prstGeom prst="rect">
+                      <a:avLst/>
+                    </a:prstGeom>
+                  </pic:spPr>
+                </pic:pic>
+              </a:graphicData>
+            </a:graphic>
+          </wp:inline>
+        </w:drawing>
+      </w:r>
+    </w:p>
     <w:sectPr>
       <w:pgSz w:w="12240" w:h="15840"/>
       <w:pgMar w:top="1440" w:right="1440" w:bottom="1440" w:left="1440" w:header="720" w:footer="720" w:gutter="0"/>

</xml_diff>